<commit_message>
Oauth2 implemented in customer
</commit_message>
<xml_diff>
--- a/TASK.docx
+++ b/TASK.docx
@@ -530,32 +530,521 @@
     </w:tbl>
     <w:p>
       <w:pPr>
-        <w:rPr>
-          <w:b/>
-          <w:bCs/>
-        </w:rPr>
-      </w:pPr>
-    </w:p>
-    <w:p>
-      <w:pPr>
-        <w:rPr>
-          <w:b/>
-          <w:bCs/>
-        </w:rPr>
-      </w:pPr>
-    </w:p>
-    <w:p>
-      <w:pPr>
-        <w:rPr>
-          <w:b/>
-          <w:bCs/>
-        </w:rPr>
-      </w:pPr>
-      <w:r>
-        <w:rPr>
-          <w:b/>
-          <w:bCs/>
-        </w:rPr>
+        <w:pBdr>
+          <w:bottom w:val="single" w:sz="12" w:space="1" w:color="auto"/>
+        </w:pBdr>
+        <w:rPr>
+          <w:b/>
+          <w:bCs/>
+        </w:rPr>
+      </w:pPr>
+    </w:p>
+    <w:tbl>
+      <w:tblPr>
+        <w:tblW w:w="0" w:type="auto"/>
+        <w:tblCellSpacing w:w="15" w:type="dxa"/>
+        <w:tblCellMar>
+          <w:top w:w="15" w:type="dxa"/>
+          <w:left w:w="15" w:type="dxa"/>
+          <w:bottom w:w="15" w:type="dxa"/>
+          <w:right w:w="15" w:type="dxa"/>
+        </w:tblCellMar>
+        <w:tblLook w:val="04A0" w:firstRow="1" w:lastRow="0" w:firstColumn="1" w:lastColumn="0" w:noHBand="0" w:noVBand="1"/>
+      </w:tblPr>
+      <w:tblGrid>
+        <w:gridCol w:w="2038"/>
+        <w:gridCol w:w="5119"/>
+      </w:tblGrid>
+      <w:tr>
+        <w:trPr>
+          <w:tblHeader/>
+          <w:tblCellSpacing w:w="15" w:type="dxa"/>
+        </w:trPr>
+        <w:tc>
+          <w:tcPr>
+            <w:tcW w:w="0" w:type="auto"/>
+            <w:vAlign w:val="center"/>
+            <w:hideMark/>
+          </w:tcPr>
+          <w:p>
+            <w:pPr>
+              <w:rPr>
+                <w:b/>
+                <w:bCs/>
+              </w:rPr>
+            </w:pPr>
+            <w:r>
+              <w:rPr>
+                <w:b/>
+                <w:bCs/>
+              </w:rPr>
+              <w:t>Field</w:t>
+            </w:r>
+          </w:p>
+        </w:tc>
+        <w:tc>
+          <w:tcPr>
+            <w:tcW w:w="0" w:type="auto"/>
+            <w:vAlign w:val="center"/>
+            <w:hideMark/>
+          </w:tcPr>
+          <w:p>
+            <w:pPr>
+              <w:rPr>
+                <w:b/>
+                <w:bCs/>
+              </w:rPr>
+            </w:pPr>
+            <w:r>
+              <w:rPr>
+                <w:b/>
+                <w:bCs/>
+              </w:rPr>
+              <w:t>Value</w:t>
+            </w:r>
+          </w:p>
+        </w:tc>
+      </w:tr>
+      <w:tr>
+        <w:trPr>
+          <w:tblCellSpacing w:w="15" w:type="dxa"/>
+        </w:trPr>
+        <w:tc>
+          <w:tcPr>
+            <w:tcW w:w="0" w:type="auto"/>
+            <w:vAlign w:val="center"/>
+            <w:hideMark/>
+          </w:tcPr>
+          <w:p>
+            <w:pPr>
+              <w:rPr>
+                <w:b/>
+                <w:bCs/>
+              </w:rPr>
+            </w:pPr>
+            <w:r>
+              <w:rPr>
+                <w:b/>
+                <w:bCs/>
+              </w:rPr>
+              <w:t>Token Name</w:t>
+            </w:r>
+          </w:p>
+        </w:tc>
+        <w:tc>
+          <w:tcPr>
+            <w:tcW w:w="0" w:type="auto"/>
+            <w:vAlign w:val="center"/>
+            <w:hideMark/>
+          </w:tcPr>
+          <w:p>
+            <w:pPr>
+              <w:rPr>
+                <w:b/>
+                <w:bCs/>
+              </w:rPr>
+            </w:pPr>
+            <w:proofErr w:type="spellStart"/>
+            <w:r>
+              <w:rPr>
+                <w:b/>
+                <w:bCs/>
+              </w:rPr>
+              <w:t>myToken</w:t>
+            </w:r>
+            <w:proofErr w:type="spellEnd"/>
+          </w:p>
+        </w:tc>
+      </w:tr>
+      <w:tr>
+        <w:trPr>
+          <w:tblCellSpacing w:w="15" w:type="dxa"/>
+        </w:trPr>
+        <w:tc>
+          <w:tcPr>
+            <w:tcW w:w="0" w:type="auto"/>
+            <w:vAlign w:val="center"/>
+            <w:hideMark/>
+          </w:tcPr>
+          <w:p>
+            <w:pPr>
+              <w:rPr>
+                <w:b/>
+                <w:bCs/>
+              </w:rPr>
+            </w:pPr>
+            <w:r>
+              <w:rPr>
+                <w:b/>
+                <w:bCs/>
+              </w:rPr>
+              <w:t>Grant Type</w:t>
+            </w:r>
+          </w:p>
+        </w:tc>
+        <w:tc>
+          <w:tcPr>
+            <w:tcW w:w="0" w:type="auto"/>
+            <w:vAlign w:val="center"/>
+            <w:hideMark/>
+          </w:tcPr>
+          <w:p>
+            <w:pPr>
+              <w:rPr>
+                <w:b/>
+                <w:bCs/>
+              </w:rPr>
+            </w:pPr>
+            <w:r>
+              <w:rPr>
+                <w:b/>
+                <w:bCs/>
+              </w:rPr>
+              <w:t>Authorization Code</w:t>
+            </w:r>
+          </w:p>
+        </w:tc>
+      </w:tr>
+      <w:tr>
+        <w:trPr>
+          <w:tblCellSpacing w:w="15" w:type="dxa"/>
+        </w:trPr>
+        <w:tc>
+          <w:tcPr>
+            <w:tcW w:w="0" w:type="auto"/>
+            <w:vAlign w:val="center"/>
+            <w:hideMark/>
+          </w:tcPr>
+          <w:p>
+            <w:pPr>
+              <w:rPr>
+                <w:b/>
+                <w:bCs/>
+              </w:rPr>
+            </w:pPr>
+            <w:r>
+              <w:rPr>
+                <w:b/>
+                <w:bCs/>
+              </w:rPr>
+              <w:t>Callback URL</w:t>
+            </w:r>
+          </w:p>
+        </w:tc>
+        <w:tc>
+          <w:tcPr>
+            <w:tcW w:w="0" w:type="auto"/>
+            <w:vAlign w:val="center"/>
+            <w:hideMark/>
+          </w:tcPr>
+          <w:p>
+            <w:pPr>
+              <w:rPr>
+                <w:b/>
+                <w:bCs/>
+              </w:rPr>
+            </w:pPr>
+            <w:r>
+              <w:rPr>
+                <w:b/>
+                <w:bCs/>
+              </w:rPr>
+              <w:t>http://127.0.0.1:9000/login/oauth2/code/sahib</w:t>
+            </w:r>
+          </w:p>
+        </w:tc>
+      </w:tr>
+      <w:tr>
+        <w:trPr>
+          <w:tblCellSpacing w:w="15" w:type="dxa"/>
+        </w:trPr>
+        <w:tc>
+          <w:tcPr>
+            <w:tcW w:w="0" w:type="auto"/>
+            <w:vAlign w:val="center"/>
+            <w:hideMark/>
+          </w:tcPr>
+          <w:p>
+            <w:pPr>
+              <w:rPr>
+                <w:b/>
+                <w:bCs/>
+              </w:rPr>
+            </w:pPr>
+            <w:r>
+              <w:rPr>
+                <w:b/>
+                <w:bCs/>
+              </w:rPr>
+              <w:t>Auth URL</w:t>
+            </w:r>
+          </w:p>
+        </w:tc>
+        <w:tc>
+          <w:tcPr>
+            <w:tcW w:w="0" w:type="auto"/>
+            <w:vAlign w:val="center"/>
+            <w:hideMark/>
+          </w:tcPr>
+          <w:p>
+            <w:pPr>
+              <w:rPr>
+                <w:b/>
+                <w:bCs/>
+              </w:rPr>
+            </w:pPr>
+            <w:r>
+              <w:rPr>
+                <w:b/>
+                <w:bCs/>
+              </w:rPr>
+              <w:t>http://localhost:9000/oauth2/authorize</w:t>
+            </w:r>
+          </w:p>
+        </w:tc>
+      </w:tr>
+      <w:tr>
+        <w:trPr>
+          <w:tblCellSpacing w:w="15" w:type="dxa"/>
+        </w:trPr>
+        <w:tc>
+          <w:tcPr>
+            <w:tcW w:w="0" w:type="auto"/>
+            <w:vAlign w:val="center"/>
+            <w:hideMark/>
+          </w:tcPr>
+          <w:p>
+            <w:pPr>
+              <w:rPr>
+                <w:b/>
+                <w:bCs/>
+              </w:rPr>
+            </w:pPr>
+            <w:r>
+              <w:rPr>
+                <w:b/>
+                <w:bCs/>
+              </w:rPr>
+              <w:t>Access Token URL</w:t>
+            </w:r>
+          </w:p>
+        </w:tc>
+        <w:tc>
+          <w:tcPr>
+            <w:tcW w:w="0" w:type="auto"/>
+            <w:vAlign w:val="center"/>
+            <w:hideMark/>
+          </w:tcPr>
+          <w:p>
+            <w:pPr>
+              <w:rPr>
+                <w:b/>
+                <w:bCs/>
+              </w:rPr>
+            </w:pPr>
+            <w:r>
+              <w:rPr>
+                <w:b/>
+                <w:bCs/>
+              </w:rPr>
+              <w:t>http://localhost:9000/oauth2/token</w:t>
+            </w:r>
+          </w:p>
+        </w:tc>
+      </w:tr>
+      <w:tr>
+        <w:trPr>
+          <w:tblCellSpacing w:w="15" w:type="dxa"/>
+        </w:trPr>
+        <w:tc>
+          <w:tcPr>
+            <w:tcW w:w="0" w:type="auto"/>
+            <w:vAlign w:val="center"/>
+            <w:hideMark/>
+          </w:tcPr>
+          <w:p>
+            <w:pPr>
+              <w:rPr>
+                <w:b/>
+                <w:bCs/>
+              </w:rPr>
+            </w:pPr>
+            <w:r>
+              <w:rPr>
+                <w:b/>
+                <w:bCs/>
+              </w:rPr>
+              <w:t>Client ID</w:t>
+            </w:r>
+          </w:p>
+        </w:tc>
+        <w:tc>
+          <w:tcPr>
+            <w:tcW w:w="0" w:type="auto"/>
+            <w:vAlign w:val="center"/>
+            <w:hideMark/>
+          </w:tcPr>
+          <w:p>
+            <w:pPr>
+              <w:rPr>
+                <w:b/>
+                <w:bCs/>
+              </w:rPr>
+            </w:pPr>
+            <w:r>
+              <w:rPr>
+                <w:b/>
+                <w:bCs/>
+              </w:rPr>
+              <w:t>sahib</w:t>
+            </w:r>
+          </w:p>
+        </w:tc>
+      </w:tr>
+      <w:tr>
+        <w:trPr>
+          <w:tblCellSpacing w:w="15" w:type="dxa"/>
+        </w:trPr>
+        <w:tc>
+          <w:tcPr>
+            <w:tcW w:w="0" w:type="auto"/>
+            <w:vAlign w:val="center"/>
+            <w:hideMark/>
+          </w:tcPr>
+          <w:p>
+            <w:pPr>
+              <w:rPr>
+                <w:b/>
+                <w:bCs/>
+              </w:rPr>
+            </w:pPr>
+            <w:r>
+              <w:rPr>
+                <w:b/>
+                <w:bCs/>
+              </w:rPr>
+              <w:t>Client Secret</w:t>
+            </w:r>
+          </w:p>
+        </w:tc>
+        <w:tc>
+          <w:tcPr>
+            <w:tcW w:w="0" w:type="auto"/>
+            <w:vAlign w:val="center"/>
+            <w:hideMark/>
+          </w:tcPr>
+          <w:p>
+            <w:pPr>
+              <w:rPr>
+                <w:b/>
+                <w:bCs/>
+              </w:rPr>
+            </w:pPr>
+            <w:r>
+              <w:rPr>
+                <w:b/>
+                <w:bCs/>
+              </w:rPr>
+              <w:t>Sahib123</w:t>
+            </w:r>
+          </w:p>
+        </w:tc>
+      </w:tr>
+      <w:tr>
+        <w:trPr>
+          <w:tblCellSpacing w:w="15" w:type="dxa"/>
+        </w:trPr>
+        <w:tc>
+          <w:tcPr>
+            <w:tcW w:w="0" w:type="auto"/>
+            <w:vAlign w:val="center"/>
+            <w:hideMark/>
+          </w:tcPr>
+          <w:p>
+            <w:pPr>
+              <w:rPr>
+                <w:b/>
+                <w:bCs/>
+              </w:rPr>
+            </w:pPr>
+            <w:r>
+              <w:rPr>
+                <w:b/>
+                <w:bCs/>
+              </w:rPr>
+              <w:t>Scope</w:t>
+            </w:r>
+          </w:p>
+        </w:tc>
+        <w:tc>
+          <w:tcPr>
+            <w:tcW w:w="0" w:type="auto"/>
+            <w:vAlign w:val="center"/>
+            <w:hideMark/>
+          </w:tcPr>
+          <w:p>
+            <w:pPr>
+              <w:rPr>
+                <w:b/>
+                <w:bCs/>
+              </w:rPr>
+            </w:pPr>
+            <w:r>
+              <w:rPr>
+                <w:b/>
+                <w:bCs/>
+              </w:rPr>
+              <w:t>profile</w:t>
+            </w:r>
+          </w:p>
+        </w:tc>
+      </w:tr>
+    </w:tbl>
+    <w:p>
+      <w:pPr>
+        <w:rPr>
+          <w:b/>
+          <w:bCs/>
+        </w:rPr>
+      </w:pPr>
+    </w:p>
+    <w:p>
+      <w:pPr>
+        <w:rPr>
+          <w:b/>
+          <w:bCs/>
+        </w:rPr>
+      </w:pPr>
+    </w:p>
+    <w:p>
+      <w:pPr>
+        <w:rPr>
+          <w:b/>
+          <w:bCs/>
+        </w:rPr>
+      </w:pPr>
+    </w:p>
+    <w:p>
+      <w:pPr>
+        <w:rPr>
+          <w:b/>
+          <w:bCs/>
+        </w:rPr>
+      </w:pPr>
+    </w:p>
+    <w:p>
+      <w:pPr>
+        <w:rPr>
+          <w:b/>
+          <w:bCs/>
+        </w:rPr>
+      </w:pPr>
+      <w:r>
+        <w:rPr>
+          <w:b/>
+          <w:bCs/>
+        </w:rPr>
+        <w:lastRenderedPageBreak/>
         <w:t>Machine Coding Round (120 minutes)</w:t>
       </w:r>
     </w:p>
@@ -767,7 +1256,6 @@
         </w:numPr>
       </w:pPr>
       <w:r>
-        <w:lastRenderedPageBreak/>
         <w:t xml:space="preserve">Allow delivery agents to </w:t>
       </w:r>
       <w:r>
@@ -1071,7 +1559,6 @@
           <w:b/>
           <w:bCs/>
         </w:rPr>
-        <w:lastRenderedPageBreak/>
         <w:t>Delivery agents to deliver orders.</w:t>
       </w:r>
     </w:p>
@@ -1247,6 +1734,7 @@
         </w:numPr>
       </w:pPr>
       <w:r>
+        <w:lastRenderedPageBreak/>
         <w:t>Address</w:t>
       </w:r>
     </w:p>
@@ -1519,6 +2007,7 @@
     </w:p>
     <w:p>
       <w:r>
+        <w:lastRenderedPageBreak/>
         <w:t>Order</w:t>
       </w:r>
     </w:p>
@@ -1607,7 +2096,6 @@
     </w:p>
     <w:p>
       <w:r>
-        <w:lastRenderedPageBreak/>
         <w:t>5. Show Menu (Restaurant ID)</w:t>
       </w:r>
     </w:p>
@@ -1765,6 +2253,7 @@
         </w:numPr>
       </w:pPr>
       <w:r>
+        <w:lastRenderedPageBreak/>
         <w:t>Multi-threading for order handling</w:t>
       </w:r>
     </w:p>
@@ -2053,7 +2542,6 @@
     </w:p>
     <w:p>
       <w:r>
-        <w:lastRenderedPageBreak/>
         <w:t>text</w:t>
       </w:r>
     </w:p>
@@ -3966,6 +4454,7 @@
   <w:style w:type="paragraph" w:default="1" w:styleId="Normal">
     <w:name w:val="Normal"/>
     <w:qFormat/>
+    <w:rsid w:val="00705514"/>
   </w:style>
   <w:style w:type="paragraph" w:styleId="Heading1">
     <w:name w:val="heading 1"/>

</xml_diff>